<commit_message>
Added Analysis tool paragraph
</commit_message>
<xml_diff>
--- a/Documentation/report.docx
+++ b/Documentation/report.docx
@@ -1,6 +1,6 @@
 
 <file path=word/document.xml><?xml version="1.0" encoding="utf-8"?>
-<w:document xmlns:wpc="http://schemas.microsoft.com/office/word/2010/wordprocessingCanvas" xmlns:cx="http://schemas.microsoft.com/office/drawing/2014/chartex" xmlns:cx1="http://schemas.microsoft.com/office/drawing/2015/9/8/chartex" xmlns:cx2="http://schemas.microsoft.com/office/drawing/2015/10/21/chartex" xmlns:cx3="http://schemas.microsoft.com/office/drawing/2016/5/9/chartex" xmlns:cx4="http://schemas.microsoft.com/office/drawing/2016/5/10/chartex" xmlns:cx5="http://schemas.microsoft.com/office/drawing/2016/5/11/chartex" xmlns:cx6="http://schemas.microsoft.com/office/drawing/2016/5/12/chartex" xmlns:cx7="http://schemas.microsoft.com/office/drawing/2016/5/13/chartex" xmlns:cx8="http://schemas.microsoft.com/office/drawing/2016/5/14/chartex" xmlns:mc="http://schemas.openxmlformats.org/markup-compatibility/2006" xmlns:o="urn:schemas-microsoft-com:office:office" xmlns:r="http://schemas.openxmlformats.org/officeDocument/2006/relationships" xmlns:m="http://schemas.openxmlformats.org/officeDocument/2006/math" xmlns:v="urn:schemas-microsoft-com:vml" xmlns:wp14="http://schemas.microsoft.com/office/word/2010/wordprocessingDrawing" xmlns:wp="http://schemas.openxmlformats.org/drawingml/2006/wordprocessingDrawing" xmlns:w10="urn:schemas-microsoft-com:office:word" xmlns:w="http://schemas.openxmlformats.org/wordprocessingml/2006/main" xmlns:w14="http://schemas.microsoft.com/office/word/2010/wordml" xmlns:w15="http://schemas.microsoft.com/office/word/2012/wordml" xmlns:w16se="http://schemas.microsoft.com/office/word/2015/wordml/symex" xmlns:wpg="http://schemas.microsoft.com/office/word/2010/wordprocessingGroup" xmlns:wpi="http://schemas.microsoft.com/office/word/2010/wordprocessingInk" xmlns:wne="http://schemas.microsoft.com/office/word/2006/wordml" xmlns:wps="http://schemas.microsoft.com/office/word/2010/wordprocessingShape" mc:Ignorable="w14 w15 w16se wp14">
+<w:document xmlns:wpc="http://schemas.microsoft.com/office/word/2010/wordprocessingCanvas" xmlns:cx="http://schemas.microsoft.com/office/drawing/2014/chartex" xmlns:cx1="http://schemas.microsoft.com/office/drawing/2015/9/8/chartex" xmlns:cx2="http://schemas.microsoft.com/office/drawing/2015/10/21/chartex" xmlns:cx3="http://schemas.microsoft.com/office/drawing/2016/5/9/chartex" xmlns:cx4="http://schemas.microsoft.com/office/drawing/2016/5/10/chartex" xmlns:cx5="http://schemas.microsoft.com/office/drawing/2016/5/11/chartex" xmlns:mc="http://schemas.openxmlformats.org/markup-compatibility/2006" xmlns:o="urn:schemas-microsoft-com:office:office" xmlns:r="http://schemas.openxmlformats.org/officeDocument/2006/relationships" xmlns:m="http://schemas.openxmlformats.org/officeDocument/2006/math" xmlns:v="urn:schemas-microsoft-com:vml" xmlns:wp14="http://schemas.microsoft.com/office/word/2010/wordprocessingDrawing" xmlns:wp="http://schemas.openxmlformats.org/drawingml/2006/wordprocessingDrawing" xmlns:w10="urn:schemas-microsoft-com:office:word" xmlns:w="http://schemas.openxmlformats.org/wordprocessingml/2006/main" xmlns:w14="http://schemas.microsoft.com/office/word/2010/wordml" xmlns:w15="http://schemas.microsoft.com/office/word/2012/wordml" xmlns:w16se="http://schemas.microsoft.com/office/word/2015/wordml/symex" xmlns:wpg="http://schemas.microsoft.com/office/word/2010/wordprocessingGroup" xmlns:wpi="http://schemas.microsoft.com/office/word/2010/wordprocessingInk" xmlns:wne="http://schemas.microsoft.com/office/word/2006/wordml" xmlns:wps="http://schemas.microsoft.com/office/word/2010/wordprocessingShape" mc:Ignorable="w14 w15 w16se wp14">
   <w:body>
     <w:p>
       <w:pPr>
@@ -367,7 +367,7 @@
           </w:tcPr>
           <w:p>
             <w:pPr>
-              <w:pStyle w:val="Heading1"/>
+              <w:pStyle w:val="Titre1"/>
               <w:jc w:val="center"/>
               <w:rPr>
                 <w:b w:val="0"/>
@@ -489,7 +489,7 @@
           </w:tcPr>
           <w:p>
             <w:pPr>
-              <w:pStyle w:val="Heading1"/>
+              <w:pStyle w:val="Titre1"/>
               <w:jc w:val="center"/>
               <w:rPr>
                 <w:b w:val="0"/>
@@ -622,7 +622,7 @@
           </w:tcPr>
           <w:p>
             <w:pPr>
-              <w:pStyle w:val="Heading1"/>
+              <w:pStyle w:val="Titre1"/>
               <w:jc w:val="center"/>
               <w:rPr>
                 <w:b w:val="0"/>
@@ -714,7 +714,6 @@
                 <w:lang w:eastAsia="en-CA"/>
               </w:rPr>
             </w:pPr>
-            <w:proofErr w:type="spellStart"/>
             <w:r>
               <w:rPr>
                 <w:rFonts w:ascii="Times New Roman" w:eastAsia="Times New Roman" w:hAnsi="Times New Roman" w:cs="Times New Roman"/>
@@ -722,29 +721,8 @@
                 <w:szCs w:val="24"/>
                 <w:lang w:eastAsia="en-CA"/>
               </w:rPr>
-              <w:t>Mathiaco</w:t>
+              <w:t>Mathiaco-Lee Bessane</w:t>
             </w:r>
-            <w:proofErr w:type="spellEnd"/>
-            <w:r>
-              <w:rPr>
-                <w:rFonts w:ascii="Times New Roman" w:eastAsia="Times New Roman" w:hAnsi="Times New Roman" w:cs="Times New Roman"/>
-                <w:sz w:val="24"/>
-                <w:szCs w:val="24"/>
-                <w:lang w:eastAsia="en-CA"/>
-              </w:rPr>
-              <w:t xml:space="preserve">-Lee </w:t>
-            </w:r>
-            <w:proofErr w:type="spellStart"/>
-            <w:r>
-              <w:rPr>
-                <w:rFonts w:ascii="Times New Roman" w:eastAsia="Times New Roman" w:hAnsi="Times New Roman" w:cs="Times New Roman"/>
-                <w:sz w:val="24"/>
-                <w:szCs w:val="24"/>
-                <w:lang w:eastAsia="en-CA"/>
-              </w:rPr>
-              <w:t>Bessane</w:t>
-            </w:r>
-            <w:proofErr w:type="spellEnd"/>
           </w:p>
         </w:tc>
         <w:tc>
@@ -766,7 +744,7 @@
           </w:tcPr>
           <w:p>
             <w:pPr>
-              <w:pStyle w:val="Heading1"/>
+              <w:pStyle w:val="Titre1"/>
               <w:jc w:val="center"/>
               <w:rPr>
                 <w:b w:val="0"/>
@@ -899,7 +877,7 @@
           </w:tcPr>
           <w:p>
             <w:pPr>
-              <w:pStyle w:val="Heading1"/>
+              <w:pStyle w:val="Titre1"/>
               <w:jc w:val="center"/>
               <w:rPr>
                 <w:b w:val="0"/>
@@ -1021,7 +999,7 @@
           </w:tcPr>
           <w:p>
             <w:pPr>
-              <w:pStyle w:val="Heading1"/>
+              <w:pStyle w:val="Titre1"/>
               <w:jc w:val="center"/>
               <w:rPr>
                 <w:b w:val="0"/>
@@ -1172,7 +1150,7 @@
           </w:tcPr>
           <w:p>
             <w:pPr>
-              <w:pStyle w:val="Heading1"/>
+              <w:pStyle w:val="Titre1"/>
               <w:jc w:val="center"/>
               <w:rPr>
                 <w:b w:val="0"/>
@@ -1568,7 +1546,7 @@
       <w:hyperlink r:id="rId5" w:history="1">
         <w:r>
           <w:rPr>
-            <w:rStyle w:val="Hyperlink"/>
+            <w:rStyle w:val="Lienhypertexte"/>
             <w:rFonts w:ascii="Times New Roman" w:eastAsia="Times New Roman" w:hAnsi="Times New Roman" w:cs="Times New Roman"/>
             <w:sz w:val="24"/>
             <w:szCs w:val="24"/>
@@ -1776,7 +1754,7 @@
       <w:hyperlink r:id="rId6" w:history="1">
         <w:r>
           <w:rPr>
-            <w:rStyle w:val="Hyperlink"/>
+            <w:rStyle w:val="Lienhypertexte"/>
             <w:rFonts w:ascii="Times New Roman" w:eastAsia="Times New Roman" w:hAnsi="Times New Roman" w:cs="Times New Roman"/>
             <w:sz w:val="24"/>
             <w:szCs w:val="24"/>
@@ -2021,17 +1999,7 @@
           <w:szCs w:val="24"/>
           <w:lang w:eastAsia="en-CA"/>
         </w:rPr>
-        <w:t xml:space="preserve">            </w:t>
-      </w:r>
-      <w:r>
-        <w:rPr>
-          <w:rFonts w:ascii="Times New Roman" w:eastAsia="Times New Roman" w:hAnsi="Times New Roman" w:cs="Times New Roman"/>
-          <w:color w:val="000000"/>
-          <w:sz w:val="24"/>
-          <w:szCs w:val="24"/>
-          <w:lang w:eastAsia="en-CA"/>
-        </w:rPr>
-        <w:t>US #15:  Evaluate Participation [8</w:t>
+        <w:t xml:space="preserve">            US #15:  Evaluate Participation [8</w:t>
       </w:r>
       <w:r>
         <w:rPr>
@@ -2109,8 +2077,6 @@
           <w:lang w:eastAsia="en-CA"/>
         </w:rPr>
       </w:pPr>
-      <w:bookmarkStart w:id="0" w:name="_GoBack"/>
-      <w:bookmarkEnd w:id="0"/>
       <w:r>
         <w:rPr>
           <w:rFonts w:ascii="Times New Roman" w:eastAsia="Times New Roman" w:hAnsi="Times New Roman" w:cs="Times New Roman"/>
@@ -2134,7 +2100,7 @@
       <w:hyperlink r:id="rId7" w:history="1">
         <w:r>
           <w:rPr>
-            <w:rStyle w:val="Hyperlink"/>
+            <w:rStyle w:val="Lienhypertexte"/>
             <w:rFonts w:ascii="Times New Roman" w:eastAsia="Times New Roman" w:hAnsi="Times New Roman" w:cs="Times New Roman"/>
             <w:sz w:val="24"/>
             <w:szCs w:val="24"/>
@@ -2237,6 +2203,192 @@
           <w:szCs w:val="24"/>
           <w:lang w:eastAsia="en-CA"/>
         </w:rPr>
+        <w:t xml:space="preserve">            US #19</w:t>
+      </w:r>
+      <w:r>
+        <w:rPr>
+          <w:rFonts w:ascii="Times New Roman" w:eastAsia="Times New Roman" w:hAnsi="Times New Roman" w:cs="Times New Roman"/>
+          <w:color w:val="000000"/>
+          <w:sz w:val="24"/>
+          <w:szCs w:val="24"/>
+          <w:lang w:eastAsia="en-CA"/>
+        </w:rPr>
+        <w:t>:</w:t>
+      </w:r>
+      <w:r>
+        <w:rPr>
+          <w:rFonts w:ascii="Times New Roman" w:eastAsia="Times New Roman" w:hAnsi="Times New Roman" w:cs="Times New Roman"/>
+          <w:color w:val="000000"/>
+          <w:sz w:val="24"/>
+          <w:szCs w:val="24"/>
+          <w:lang w:eastAsia="en-CA"/>
+        </w:rPr>
+        <w:t xml:space="preserve"> Message Group [5 points] [Status: </w:t>
+      </w:r>
+      <w:r>
+        <w:rPr>
+          <w:rFonts w:ascii="Times New Roman" w:eastAsia="Times New Roman" w:hAnsi="Times New Roman" w:cs="Times New Roman"/>
+          <w:color w:val="000000"/>
+          <w:sz w:val="24"/>
+          <w:szCs w:val="24"/>
+          <w:lang w:eastAsia="en-CA"/>
+        </w:rPr>
+        <w:t xml:space="preserve"> </w:t>
+      </w:r>
+      <w:proofErr w:type="spellStart"/>
+      <w:r>
+        <w:rPr>
+          <w:rFonts w:ascii="Times New Roman" w:eastAsia="Times New Roman" w:hAnsi="Times New Roman" w:cs="Times New Roman"/>
+          <w:color w:val="000000"/>
+          <w:sz w:val="24"/>
+          <w:szCs w:val="24"/>
+          <w:lang w:eastAsia="en-CA"/>
+        </w:rPr>
+        <w:t>Splitted</w:t>
+      </w:r>
+      <w:proofErr w:type="spellEnd"/>
+      <w:r>
+        <w:rPr>
+          <w:rFonts w:ascii="Times New Roman" w:eastAsia="Times New Roman" w:hAnsi="Times New Roman" w:cs="Times New Roman"/>
+          <w:color w:val="000000"/>
+          <w:sz w:val="24"/>
+          <w:szCs w:val="24"/>
+          <w:lang w:eastAsia="en-CA"/>
+        </w:rPr>
+        <w:t>]</w:t>
+      </w:r>
+    </w:p>
+    <w:p>
+      <w:pPr>
+        <w:spacing w:after="0" w:line="240" w:lineRule="auto"/>
+        <w:rPr>
+          <w:rFonts w:ascii="Times New Roman" w:eastAsia="Times New Roman" w:hAnsi="Times New Roman" w:cs="Times New Roman"/>
+          <w:color w:val="000000"/>
+          <w:sz w:val="24"/>
+          <w:szCs w:val="24"/>
+          <w:lang w:eastAsia="en-CA"/>
+        </w:rPr>
+      </w:pPr>
+      <w:r>
+        <w:rPr>
+          <w:rFonts w:ascii="Times New Roman" w:eastAsia="Times New Roman" w:hAnsi="Times New Roman" w:cs="Times New Roman"/>
+          <w:color w:val="000000"/>
+          <w:sz w:val="24"/>
+          <w:szCs w:val="24"/>
+          <w:lang w:eastAsia="en-CA"/>
+        </w:rPr>
+        <w:t xml:space="preserve">         </w:t>
+      </w:r>
+      <w:r>
+        <w:rPr>
+          <w:rFonts w:ascii="Times New Roman" w:eastAsia="Times New Roman" w:hAnsi="Times New Roman" w:cs="Times New Roman"/>
+          <w:color w:val="000000"/>
+          <w:sz w:val="24"/>
+          <w:szCs w:val="24"/>
+          <w:lang w:eastAsia="en-CA"/>
+        </w:rPr>
+        <w:t xml:space="preserve">   </w:t>
+      </w:r>
+      <w:r>
+        <w:rPr>
+          <w:rFonts w:ascii="Times New Roman" w:eastAsia="Times New Roman" w:hAnsi="Times New Roman" w:cs="Times New Roman"/>
+          <w:color w:val="000000"/>
+          <w:sz w:val="24"/>
+          <w:szCs w:val="24"/>
+          <w:lang w:eastAsia="en-CA"/>
+        </w:rPr>
+        <w:t xml:space="preserve">US #26:  </w:t>
+      </w:r>
+      <w:r>
+        <w:rPr>
+          <w:rFonts w:ascii="Times New Roman" w:eastAsia="Times New Roman" w:hAnsi="Times New Roman" w:cs="Times New Roman"/>
+          <w:color w:val="000000"/>
+          <w:sz w:val="24"/>
+          <w:szCs w:val="24"/>
+          <w:lang w:eastAsia="en-CA"/>
+        </w:rPr>
+        <w:t>Post</w:t>
+      </w:r>
+      <w:r>
+        <w:rPr>
+          <w:rFonts w:ascii="Times New Roman" w:eastAsia="Times New Roman" w:hAnsi="Times New Roman" w:cs="Times New Roman"/>
+          <w:color w:val="000000"/>
+          <w:sz w:val="24"/>
+          <w:szCs w:val="24"/>
+          <w:lang w:eastAsia="en-CA"/>
+        </w:rPr>
+        <w:t xml:space="preserve"> </w:t>
+      </w:r>
+      <w:r>
+        <w:rPr>
+          <w:rFonts w:ascii="Times New Roman" w:eastAsia="Times New Roman" w:hAnsi="Times New Roman" w:cs="Times New Roman"/>
+          <w:color w:val="000000"/>
+          <w:sz w:val="24"/>
+          <w:szCs w:val="24"/>
+          <w:lang w:eastAsia="en-CA"/>
+        </w:rPr>
+        <w:t>Class</w:t>
+      </w:r>
+      <w:r>
+        <w:rPr>
+          <w:rFonts w:ascii="Times New Roman" w:eastAsia="Times New Roman" w:hAnsi="Times New Roman" w:cs="Times New Roman"/>
+          <w:color w:val="000000"/>
+          <w:sz w:val="24"/>
+          <w:szCs w:val="24"/>
+          <w:lang w:eastAsia="en-CA"/>
+        </w:rPr>
+        <w:t xml:space="preserve"> [3</w:t>
+      </w:r>
+      <w:r>
+        <w:rPr>
+          <w:rFonts w:ascii="Times New Roman" w:eastAsia="Times New Roman" w:hAnsi="Times New Roman" w:cs="Times New Roman"/>
+          <w:color w:val="000000"/>
+          <w:sz w:val="24"/>
+          <w:szCs w:val="24"/>
+          <w:lang w:eastAsia="en-CA"/>
+        </w:rPr>
+        <w:t xml:space="preserve"> points] [Status: Do</w:t>
+      </w:r>
+      <w:r>
+        <w:rPr>
+          <w:rFonts w:ascii="Times New Roman" w:eastAsia="Times New Roman" w:hAnsi="Times New Roman" w:cs="Times New Roman"/>
+          <w:color w:val="000000"/>
+          <w:sz w:val="24"/>
+          <w:szCs w:val="24"/>
+          <w:lang w:eastAsia="en-CA"/>
+        </w:rPr>
+        <w:t>ne</w:t>
+      </w:r>
+      <w:r>
+        <w:rPr>
+          <w:rFonts w:ascii="Times New Roman" w:eastAsia="Times New Roman" w:hAnsi="Times New Roman" w:cs="Times New Roman"/>
+          <w:color w:val="000000"/>
+          <w:sz w:val="24"/>
+          <w:szCs w:val="24"/>
+          <w:lang w:eastAsia="en-CA"/>
+        </w:rPr>
+        <w:t>]</w:t>
+      </w:r>
+    </w:p>
+    <w:p>
+      <w:pPr>
+        <w:spacing w:after="0" w:line="240" w:lineRule="auto"/>
+        <w:rPr>
+          <w:rFonts w:ascii="Times New Roman" w:eastAsia="Times New Roman" w:hAnsi="Times New Roman" w:cs="Times New Roman"/>
+          <w:color w:val="000000"/>
+          <w:sz w:val="24"/>
+          <w:szCs w:val="24"/>
+          <w:lang w:eastAsia="en-CA"/>
+        </w:rPr>
+      </w:pPr>
+      <w:r>
+        <w:rPr>
+          <w:rFonts w:ascii="Times New Roman" w:eastAsia="Times New Roman" w:hAnsi="Times New Roman" w:cs="Times New Roman"/>
+          <w:color w:val="000000"/>
+          <w:sz w:val="24"/>
+          <w:szCs w:val="24"/>
+          <w:lang w:eastAsia="en-CA"/>
+        </w:rPr>
         <w:t xml:space="preserve">            </w:t>
       </w:r>
       <w:r>
@@ -2247,37 +2399,7 @@
           <w:szCs w:val="24"/>
           <w:lang w:eastAsia="en-CA"/>
         </w:rPr>
-        <w:t>US #19</w:t>
-      </w:r>
-      <w:r>
-        <w:rPr>
-          <w:rFonts w:ascii="Times New Roman" w:eastAsia="Times New Roman" w:hAnsi="Times New Roman" w:cs="Times New Roman"/>
-          <w:color w:val="000000"/>
-          <w:sz w:val="24"/>
-          <w:szCs w:val="24"/>
-          <w:lang w:eastAsia="en-CA"/>
-        </w:rPr>
-        <w:t>:</w:t>
-      </w:r>
-      <w:r>
-        <w:rPr>
-          <w:rFonts w:ascii="Times New Roman" w:eastAsia="Times New Roman" w:hAnsi="Times New Roman" w:cs="Times New Roman"/>
-          <w:color w:val="000000"/>
-          <w:sz w:val="24"/>
-          <w:szCs w:val="24"/>
-          <w:lang w:eastAsia="en-CA"/>
-        </w:rPr>
-        <w:t xml:space="preserve"> Message Group [5</w:t>
-      </w:r>
-      <w:r>
-        <w:rPr>
-          <w:rFonts w:ascii="Times New Roman" w:eastAsia="Times New Roman" w:hAnsi="Times New Roman" w:cs="Times New Roman"/>
-          <w:color w:val="000000"/>
-          <w:sz w:val="24"/>
-          <w:szCs w:val="24"/>
-          <w:lang w:eastAsia="en-CA"/>
-        </w:rPr>
-        <w:t xml:space="preserve"> points] [Status: </w:t>
+        <w:t>US #27:</w:t>
       </w:r>
       <w:r>
         <w:rPr>
@@ -2289,18 +2411,56 @@
         </w:rPr>
         <w:t xml:space="preserve"> </w:t>
       </w:r>
-      <w:proofErr w:type="spellStart"/>
-      <w:r>
-        <w:rPr>
-          <w:rFonts w:ascii="Times New Roman" w:eastAsia="Times New Roman" w:hAnsi="Times New Roman" w:cs="Times New Roman"/>
-          <w:color w:val="000000"/>
-          <w:sz w:val="24"/>
-          <w:szCs w:val="24"/>
-          <w:lang w:eastAsia="en-CA"/>
-        </w:rPr>
-        <w:t>Splitted</w:t>
-      </w:r>
-      <w:proofErr w:type="spellEnd"/>
+      <w:r>
+        <w:rPr>
+          <w:rFonts w:ascii="Times New Roman" w:eastAsia="Times New Roman" w:hAnsi="Times New Roman" w:cs="Times New Roman"/>
+          <w:color w:val="000000"/>
+          <w:sz w:val="24"/>
+          <w:szCs w:val="24"/>
+          <w:lang w:eastAsia="en-CA"/>
+        </w:rPr>
+        <w:t xml:space="preserve">Upload document to group </w:t>
+      </w:r>
+      <w:r>
+        <w:rPr>
+          <w:rFonts w:ascii="Times New Roman" w:eastAsia="Times New Roman" w:hAnsi="Times New Roman" w:cs="Times New Roman"/>
+          <w:color w:val="000000"/>
+          <w:sz w:val="24"/>
+          <w:szCs w:val="24"/>
+          <w:lang w:eastAsia="en-CA"/>
+        </w:rPr>
+        <w:t>[</w:t>
+      </w:r>
+      <w:r>
+        <w:rPr>
+          <w:rFonts w:ascii="Times New Roman" w:eastAsia="Times New Roman" w:hAnsi="Times New Roman" w:cs="Times New Roman"/>
+          <w:color w:val="000000"/>
+          <w:sz w:val="24"/>
+          <w:szCs w:val="24"/>
+          <w:lang w:eastAsia="en-CA"/>
+        </w:rPr>
+        <w:t xml:space="preserve"> </w:t>
+      </w:r>
+      <w:r>
+        <w:rPr>
+          <w:rFonts w:ascii="Times New Roman" w:eastAsia="Times New Roman" w:hAnsi="Times New Roman" w:cs="Times New Roman"/>
+          <w:color w:val="000000"/>
+          <w:sz w:val="24"/>
+          <w:szCs w:val="24"/>
+          <w:lang w:eastAsia="en-CA"/>
+        </w:rPr>
+        <w:t xml:space="preserve">3 </w:t>
+      </w:r>
+      <w:r>
+        <w:rPr>
+          <w:rFonts w:ascii="Times New Roman" w:eastAsia="Times New Roman" w:hAnsi="Times New Roman" w:cs="Times New Roman"/>
+          <w:color w:val="000000"/>
+          <w:sz w:val="24"/>
+          <w:szCs w:val="24"/>
+          <w:lang w:eastAsia="en-CA"/>
+        </w:rPr>
+        <w:t>points] [Status: Pushed</w:t>
+      </w:r>
       <w:r>
         <w:rPr>
           <w:rFonts w:ascii="Times New Roman" w:eastAsia="Times New Roman" w:hAnsi="Times New Roman" w:cs="Times New Roman"/>
@@ -2317,244 +2477,20 @@
         <w:spacing w:after="0" w:line="240" w:lineRule="auto"/>
         <w:rPr>
           <w:rFonts w:ascii="Times New Roman" w:eastAsia="Times New Roman" w:hAnsi="Times New Roman" w:cs="Times New Roman"/>
-          <w:color w:val="000000"/>
-          <w:sz w:val="24"/>
-          <w:szCs w:val="24"/>
-          <w:lang w:eastAsia="en-CA"/>
-        </w:rPr>
-      </w:pPr>
-      <w:r>
-        <w:rPr>
-          <w:rFonts w:ascii="Times New Roman" w:eastAsia="Times New Roman" w:hAnsi="Times New Roman" w:cs="Times New Roman"/>
-          <w:color w:val="000000"/>
-          <w:sz w:val="24"/>
-          <w:szCs w:val="24"/>
-          <w:lang w:eastAsia="en-CA"/>
-        </w:rPr>
-        <w:t xml:space="preserve">         </w:t>
-      </w:r>
-      <w:r>
-        <w:rPr>
-          <w:rFonts w:ascii="Times New Roman" w:eastAsia="Times New Roman" w:hAnsi="Times New Roman" w:cs="Times New Roman"/>
-          <w:color w:val="000000"/>
-          <w:sz w:val="24"/>
-          <w:szCs w:val="24"/>
-          <w:lang w:eastAsia="en-CA"/>
-        </w:rPr>
-        <w:t xml:space="preserve">   </w:t>
-      </w:r>
-      <w:r>
-        <w:rPr>
-          <w:rFonts w:ascii="Times New Roman" w:eastAsia="Times New Roman" w:hAnsi="Times New Roman" w:cs="Times New Roman"/>
-          <w:color w:val="000000"/>
-          <w:sz w:val="24"/>
-          <w:szCs w:val="24"/>
-          <w:lang w:eastAsia="en-CA"/>
-        </w:rPr>
-        <w:t xml:space="preserve">US #26:  </w:t>
-      </w:r>
-      <w:r>
-        <w:rPr>
-          <w:rFonts w:ascii="Times New Roman" w:eastAsia="Times New Roman" w:hAnsi="Times New Roman" w:cs="Times New Roman"/>
-          <w:color w:val="000000"/>
-          <w:sz w:val="24"/>
-          <w:szCs w:val="24"/>
-          <w:lang w:eastAsia="en-CA"/>
-        </w:rPr>
-        <w:t>Post</w:t>
-      </w:r>
-      <w:r>
-        <w:rPr>
-          <w:rFonts w:ascii="Times New Roman" w:eastAsia="Times New Roman" w:hAnsi="Times New Roman" w:cs="Times New Roman"/>
-          <w:color w:val="000000"/>
-          <w:sz w:val="24"/>
-          <w:szCs w:val="24"/>
-          <w:lang w:eastAsia="en-CA"/>
-        </w:rPr>
-        <w:t xml:space="preserve"> </w:t>
-      </w:r>
-      <w:r>
-        <w:rPr>
-          <w:rFonts w:ascii="Times New Roman" w:eastAsia="Times New Roman" w:hAnsi="Times New Roman" w:cs="Times New Roman"/>
-          <w:color w:val="000000"/>
-          <w:sz w:val="24"/>
-          <w:szCs w:val="24"/>
-          <w:lang w:eastAsia="en-CA"/>
-        </w:rPr>
-        <w:t>Class</w:t>
-      </w:r>
-      <w:r>
-        <w:rPr>
-          <w:rFonts w:ascii="Times New Roman" w:eastAsia="Times New Roman" w:hAnsi="Times New Roman" w:cs="Times New Roman"/>
-          <w:color w:val="000000"/>
-          <w:sz w:val="24"/>
-          <w:szCs w:val="24"/>
-          <w:lang w:eastAsia="en-CA"/>
-        </w:rPr>
-        <w:t xml:space="preserve"> [3</w:t>
-      </w:r>
-      <w:r>
-        <w:rPr>
-          <w:rFonts w:ascii="Times New Roman" w:eastAsia="Times New Roman" w:hAnsi="Times New Roman" w:cs="Times New Roman"/>
-          <w:color w:val="000000"/>
-          <w:sz w:val="24"/>
-          <w:szCs w:val="24"/>
-          <w:lang w:eastAsia="en-CA"/>
-        </w:rPr>
-        <w:t xml:space="preserve"> points] [Status: Do</w:t>
-      </w:r>
-      <w:r>
-        <w:rPr>
-          <w:rFonts w:ascii="Times New Roman" w:eastAsia="Times New Roman" w:hAnsi="Times New Roman" w:cs="Times New Roman"/>
-          <w:color w:val="000000"/>
-          <w:sz w:val="24"/>
-          <w:szCs w:val="24"/>
-          <w:lang w:eastAsia="en-CA"/>
-        </w:rPr>
-        <w:t>ne</w:t>
-      </w:r>
-      <w:r>
-        <w:rPr>
-          <w:rFonts w:ascii="Times New Roman" w:eastAsia="Times New Roman" w:hAnsi="Times New Roman" w:cs="Times New Roman"/>
-          <w:color w:val="000000"/>
-          <w:sz w:val="24"/>
-          <w:szCs w:val="24"/>
-          <w:lang w:eastAsia="en-CA"/>
-        </w:rPr>
-        <w:t>]</w:t>
-      </w:r>
-    </w:p>
-    <w:p>
-      <w:pPr>
-        <w:spacing w:after="0" w:line="240" w:lineRule="auto"/>
-        <w:rPr>
-          <w:rFonts w:ascii="Times New Roman" w:eastAsia="Times New Roman" w:hAnsi="Times New Roman" w:cs="Times New Roman"/>
-          <w:color w:val="000000"/>
-          <w:sz w:val="24"/>
-          <w:szCs w:val="24"/>
-          <w:lang w:eastAsia="en-CA"/>
-        </w:rPr>
-      </w:pPr>
-      <w:r>
-        <w:rPr>
-          <w:rFonts w:ascii="Times New Roman" w:eastAsia="Times New Roman" w:hAnsi="Times New Roman" w:cs="Times New Roman"/>
-          <w:color w:val="000000"/>
-          <w:sz w:val="24"/>
-          <w:szCs w:val="24"/>
-          <w:lang w:eastAsia="en-CA"/>
-        </w:rPr>
-        <w:t xml:space="preserve">            </w:t>
-      </w:r>
-      <w:r>
-        <w:rPr>
-          <w:rFonts w:ascii="Times New Roman" w:eastAsia="Times New Roman" w:hAnsi="Times New Roman" w:cs="Times New Roman"/>
-          <w:color w:val="000000"/>
-          <w:sz w:val="24"/>
-          <w:szCs w:val="24"/>
-          <w:lang w:eastAsia="en-CA"/>
-        </w:rPr>
-        <w:t>US #27:</w:t>
-      </w:r>
-      <w:r>
-        <w:rPr>
-          <w:rFonts w:ascii="Times New Roman" w:eastAsia="Times New Roman" w:hAnsi="Times New Roman" w:cs="Times New Roman"/>
-          <w:color w:val="000000"/>
-          <w:sz w:val="24"/>
-          <w:szCs w:val="24"/>
-          <w:lang w:eastAsia="en-CA"/>
-        </w:rPr>
-        <w:t xml:space="preserve"> </w:t>
-      </w:r>
-      <w:r>
-        <w:rPr>
-          <w:rFonts w:ascii="Times New Roman" w:eastAsia="Times New Roman" w:hAnsi="Times New Roman" w:cs="Times New Roman"/>
-          <w:color w:val="000000"/>
-          <w:sz w:val="24"/>
-          <w:szCs w:val="24"/>
-          <w:lang w:eastAsia="en-CA"/>
-        </w:rPr>
-        <w:t xml:space="preserve">Upload document to group </w:t>
-      </w:r>
-      <w:r>
-        <w:rPr>
-          <w:rFonts w:ascii="Times New Roman" w:eastAsia="Times New Roman" w:hAnsi="Times New Roman" w:cs="Times New Roman"/>
-          <w:color w:val="000000"/>
-          <w:sz w:val="24"/>
-          <w:szCs w:val="24"/>
-          <w:lang w:eastAsia="en-CA"/>
-        </w:rPr>
-        <w:t>[</w:t>
-      </w:r>
-      <w:r>
-        <w:rPr>
-          <w:rFonts w:ascii="Times New Roman" w:eastAsia="Times New Roman" w:hAnsi="Times New Roman" w:cs="Times New Roman"/>
-          <w:color w:val="000000"/>
-          <w:sz w:val="24"/>
-          <w:szCs w:val="24"/>
-          <w:lang w:eastAsia="en-CA"/>
-        </w:rPr>
-        <w:t xml:space="preserve"> </w:t>
-      </w:r>
-      <w:r>
-        <w:rPr>
-          <w:rFonts w:ascii="Times New Roman" w:eastAsia="Times New Roman" w:hAnsi="Times New Roman" w:cs="Times New Roman"/>
-          <w:color w:val="000000"/>
-          <w:sz w:val="24"/>
-          <w:szCs w:val="24"/>
-          <w:lang w:eastAsia="en-CA"/>
-        </w:rPr>
-        <w:t xml:space="preserve">3 </w:t>
-      </w:r>
-      <w:r>
-        <w:rPr>
-          <w:rFonts w:ascii="Times New Roman" w:eastAsia="Times New Roman" w:hAnsi="Times New Roman" w:cs="Times New Roman"/>
-          <w:color w:val="000000"/>
-          <w:sz w:val="24"/>
-          <w:szCs w:val="24"/>
-          <w:lang w:eastAsia="en-CA"/>
-        </w:rPr>
-        <w:t>points] [Status: Pushed</w:t>
-      </w:r>
-      <w:r>
-        <w:rPr>
-          <w:rFonts w:ascii="Times New Roman" w:eastAsia="Times New Roman" w:hAnsi="Times New Roman" w:cs="Times New Roman"/>
-          <w:color w:val="000000"/>
-          <w:sz w:val="24"/>
-          <w:szCs w:val="24"/>
-          <w:lang w:eastAsia="en-CA"/>
-        </w:rPr>
-        <w:t>]</w:t>
-      </w:r>
-    </w:p>
-    <w:p>
-      <w:pPr>
-        <w:spacing w:after="0" w:line="240" w:lineRule="auto"/>
-        <w:rPr>
-          <w:rFonts w:ascii="Times New Roman" w:eastAsia="Times New Roman" w:hAnsi="Times New Roman" w:cs="Times New Roman"/>
-          <w:sz w:val="24"/>
-          <w:szCs w:val="24"/>
-          <w:lang w:eastAsia="en-CA"/>
-        </w:rPr>
-      </w:pPr>
-      <w:r>
-        <w:rPr>
-          <w:rFonts w:ascii="Times New Roman" w:eastAsia="Times New Roman" w:hAnsi="Times New Roman" w:cs="Times New Roman"/>
-          <w:color w:val="000000"/>
-          <w:sz w:val="24"/>
-          <w:szCs w:val="24"/>
-          <w:lang w:eastAsia="en-CA"/>
-        </w:rPr>
-        <w:t xml:space="preserve">            US #22: create a class [</w:t>
-      </w:r>
-      <w:r>
-        <w:rPr>
-          <w:rFonts w:ascii="Times New Roman" w:eastAsia="Times New Roman" w:hAnsi="Times New Roman" w:cs="Times New Roman"/>
-          <w:color w:val="000000"/>
-          <w:sz w:val="24"/>
-          <w:szCs w:val="24"/>
-          <w:lang w:eastAsia="en-CA"/>
-        </w:rPr>
-        <w:t>3 points] [Status:  Done</w:t>
+          <w:sz w:val="24"/>
+          <w:szCs w:val="24"/>
+          <w:lang w:eastAsia="en-CA"/>
+        </w:rPr>
+      </w:pPr>
+      <w:r>
+        <w:rPr>
+          <w:rFonts w:ascii="Times New Roman" w:eastAsia="Times New Roman" w:hAnsi="Times New Roman" w:cs="Times New Roman"/>
+          <w:color w:val="000000"/>
+          <w:sz w:val="24"/>
+          <w:szCs w:val="24"/>
+          <w:lang w:eastAsia="en-CA"/>
+        </w:rPr>
+        <w:t xml:space="preserve">            US #22: create a class [3 points] [Status:  Done</w:t>
       </w:r>
       <w:r>
         <w:rPr>
@@ -2755,7 +2691,7 @@
       <w:hyperlink r:id="rId8" w:history="1">
         <w:r>
           <w:rPr>
-            <w:rStyle w:val="Hyperlink"/>
+            <w:rStyle w:val="Lienhypertexte"/>
             <w:rFonts w:ascii="Times New Roman" w:eastAsia="Times New Roman" w:hAnsi="Times New Roman" w:cs="Times New Roman"/>
             <w:sz w:val="24"/>
             <w:szCs w:val="24"/>
@@ -2804,6 +2740,38 @@
           <w:szCs w:val="24"/>
           <w:lang w:eastAsia="en-CA"/>
         </w:rPr>
+        <w:t xml:space="preserve"> US #35: join class [2 points] [Status: Done]</w:t>
+      </w:r>
+    </w:p>
+    <w:p>
+      <w:pPr>
+        <w:spacing w:after="0" w:line="240" w:lineRule="auto"/>
+        <w:rPr>
+          <w:rFonts w:ascii="Times New Roman" w:eastAsia="Times New Roman" w:hAnsi="Times New Roman" w:cs="Times New Roman"/>
+          <w:color w:val="000000"/>
+          <w:sz w:val="24"/>
+          <w:szCs w:val="24"/>
+          <w:lang w:eastAsia="en-CA"/>
+        </w:rPr>
+      </w:pPr>
+      <w:r>
+        <w:rPr>
+          <w:rFonts w:ascii="Times New Roman" w:eastAsia="Times New Roman" w:hAnsi="Times New Roman" w:cs="Times New Roman"/>
+          <w:color w:val="000000"/>
+          <w:sz w:val="24"/>
+          <w:szCs w:val="24"/>
+          <w:lang w:eastAsia="en-CA"/>
+        </w:rPr>
+        <w:t xml:space="preserve">           </w:t>
+      </w:r>
+      <w:r>
+        <w:rPr>
+          <w:rFonts w:ascii="Times New Roman" w:eastAsia="Times New Roman" w:hAnsi="Times New Roman" w:cs="Times New Roman"/>
+          <w:color w:val="000000"/>
+          <w:sz w:val="24"/>
+          <w:szCs w:val="24"/>
+          <w:lang w:eastAsia="en-CA"/>
+        </w:rPr>
         <w:t xml:space="preserve"> </w:t>
       </w:r>
       <w:r>
@@ -2814,69 +2782,7 @@
           <w:szCs w:val="24"/>
           <w:lang w:eastAsia="en-CA"/>
         </w:rPr>
-        <w:t>US #35: join class [2</w:t>
-      </w:r>
-      <w:r>
-        <w:rPr>
-          <w:rFonts w:ascii="Times New Roman" w:eastAsia="Times New Roman" w:hAnsi="Times New Roman" w:cs="Times New Roman"/>
-          <w:color w:val="000000"/>
-          <w:sz w:val="24"/>
-          <w:szCs w:val="24"/>
-          <w:lang w:eastAsia="en-CA"/>
-        </w:rPr>
-        <w:t xml:space="preserve"> points] [Status: Done]</w:t>
-      </w:r>
-    </w:p>
-    <w:p>
-      <w:pPr>
-        <w:spacing w:after="0" w:line="240" w:lineRule="auto"/>
-        <w:rPr>
-          <w:rFonts w:ascii="Times New Roman" w:eastAsia="Times New Roman" w:hAnsi="Times New Roman" w:cs="Times New Roman"/>
-          <w:color w:val="000000"/>
-          <w:sz w:val="24"/>
-          <w:szCs w:val="24"/>
-          <w:lang w:eastAsia="en-CA"/>
-        </w:rPr>
-      </w:pPr>
-      <w:r>
-        <w:rPr>
-          <w:rFonts w:ascii="Times New Roman" w:eastAsia="Times New Roman" w:hAnsi="Times New Roman" w:cs="Times New Roman"/>
-          <w:color w:val="000000"/>
-          <w:sz w:val="24"/>
-          <w:szCs w:val="24"/>
-          <w:lang w:eastAsia="en-CA"/>
-        </w:rPr>
-        <w:t xml:space="preserve">           </w:t>
-      </w:r>
-      <w:r>
-        <w:rPr>
-          <w:rFonts w:ascii="Times New Roman" w:eastAsia="Times New Roman" w:hAnsi="Times New Roman" w:cs="Times New Roman"/>
-          <w:color w:val="000000"/>
-          <w:sz w:val="24"/>
-          <w:szCs w:val="24"/>
-          <w:lang w:eastAsia="en-CA"/>
-        </w:rPr>
-        <w:t xml:space="preserve"> </w:t>
-      </w:r>
-      <w:r>
-        <w:rPr>
-          <w:rFonts w:ascii="Times New Roman" w:eastAsia="Times New Roman" w:hAnsi="Times New Roman" w:cs="Times New Roman"/>
-          <w:color w:val="000000"/>
-          <w:sz w:val="24"/>
-          <w:szCs w:val="24"/>
-          <w:lang w:eastAsia="en-CA"/>
-        </w:rPr>
-        <w:t xml:space="preserve">US #18: chat system [5 </w:t>
-      </w:r>
-      <w:r>
-        <w:rPr>
-          <w:rFonts w:ascii="Times New Roman" w:eastAsia="Times New Roman" w:hAnsi="Times New Roman" w:cs="Times New Roman"/>
-          <w:color w:val="000000"/>
-          <w:sz w:val="24"/>
-          <w:szCs w:val="24"/>
-          <w:lang w:eastAsia="en-CA"/>
-        </w:rPr>
-        <w:t>points] [Status: Done</w:t>
+        <w:t>US #18: chat system [5 points] [Status: Done</w:t>
       </w:r>
       <w:r>
         <w:rPr>
@@ -3082,47 +2988,70 @@
           <w:szCs w:val="24"/>
           <w:lang w:eastAsia="en-CA"/>
         </w:rPr>
-        <w:t xml:space="preserve">          </w:t>
-      </w:r>
-      <w:r>
-        <w:rPr>
-          <w:rFonts w:ascii="Times New Roman" w:eastAsia="Times New Roman" w:hAnsi="Times New Roman" w:cs="Times New Roman"/>
-          <w:color w:val="000000"/>
-          <w:sz w:val="24"/>
-          <w:szCs w:val="24"/>
-          <w:lang w:eastAsia="en-CA"/>
-        </w:rPr>
-        <w:t xml:space="preserve"> </w:t>
-      </w:r>
-      <w:r>
-        <w:rPr>
-          <w:rFonts w:ascii="Times New Roman" w:eastAsia="Times New Roman" w:hAnsi="Times New Roman" w:cs="Times New Roman"/>
-          <w:color w:val="000000"/>
-          <w:sz w:val="24"/>
-          <w:szCs w:val="24"/>
-          <w:lang w:eastAsia="en-CA"/>
-        </w:rPr>
-        <w:t xml:space="preserve"> </w:t>
-      </w:r>
-      <w:r>
-        <w:rPr>
-          <w:rFonts w:ascii="Times New Roman" w:eastAsia="Times New Roman" w:hAnsi="Times New Roman" w:cs="Times New Roman"/>
-          <w:color w:val="000000"/>
-          <w:sz w:val="24"/>
-          <w:szCs w:val="24"/>
-          <w:lang w:eastAsia="en-CA"/>
-        </w:rPr>
-        <w:t>US #27: Upload document to group [ points] [Status:</w:t>
-      </w:r>
-      <w:r>
-        <w:rPr>
-          <w:rFonts w:ascii="Times New Roman" w:eastAsia="Times New Roman" w:hAnsi="Times New Roman" w:cs="Times New Roman"/>
-          <w:color w:val="000000"/>
-          <w:sz w:val="24"/>
-          <w:szCs w:val="24"/>
-          <w:lang w:eastAsia="en-CA"/>
-        </w:rPr>
-        <w:t xml:space="preserve"> Done</w:t>
+        <w:t xml:space="preserve">            </w:t>
+      </w:r>
+      <w:r>
+        <w:rPr>
+          <w:rFonts w:ascii="Times New Roman" w:eastAsia="Times New Roman" w:hAnsi="Times New Roman" w:cs="Times New Roman"/>
+          <w:color w:val="000000"/>
+          <w:sz w:val="24"/>
+          <w:szCs w:val="24"/>
+          <w:lang w:eastAsia="en-CA"/>
+        </w:rPr>
+        <w:t>US #27: Upload document to group [ points] [Status: Done]</w:t>
+      </w:r>
+    </w:p>
+    <w:p>
+      <w:pPr>
+        <w:spacing w:after="0" w:line="240" w:lineRule="auto"/>
+        <w:jc w:val="both"/>
+        <w:rPr>
+          <w:rFonts w:ascii="Times New Roman" w:eastAsia="Times New Roman" w:hAnsi="Times New Roman" w:cs="Times New Roman"/>
+          <w:color w:val="000000"/>
+          <w:sz w:val="24"/>
+          <w:szCs w:val="24"/>
+          <w:lang w:eastAsia="en-CA"/>
+        </w:rPr>
+      </w:pPr>
+      <w:r>
+        <w:rPr>
+          <w:rFonts w:ascii="Times New Roman" w:eastAsia="Times New Roman" w:hAnsi="Times New Roman" w:cs="Times New Roman"/>
+          <w:color w:val="000000"/>
+          <w:sz w:val="24"/>
+          <w:szCs w:val="24"/>
+          <w:lang w:eastAsia="en-CA"/>
+        </w:rPr>
+        <w:t xml:space="preserve">            </w:t>
+      </w:r>
+      <w:r>
+        <w:rPr>
+          <w:rFonts w:ascii="Times New Roman" w:eastAsia="Times New Roman" w:hAnsi="Times New Roman" w:cs="Times New Roman"/>
+          <w:color w:val="000000"/>
+          <w:sz w:val="24"/>
+          <w:szCs w:val="24"/>
+          <w:lang w:eastAsia="en-CA"/>
+        </w:rPr>
+        <w:t>US #33</w:t>
+      </w:r>
+      <w:r>
+        <w:rPr>
+          <w:rFonts w:ascii="Times New Roman" w:eastAsia="Times New Roman" w:hAnsi="Times New Roman" w:cs="Times New Roman"/>
+          <w:color w:val="000000"/>
+          <w:sz w:val="24"/>
+          <w:szCs w:val="24"/>
+          <w:lang w:eastAsia="en-CA"/>
+        </w:rPr>
+        <w:t>: Save contacts</w:t>
+      </w:r>
+      <w:r>
+        <w:rPr>
+          <w:rFonts w:ascii="Times New Roman" w:eastAsia="Times New Roman" w:hAnsi="Times New Roman" w:cs="Times New Roman"/>
+          <w:color w:val="000000"/>
+          <w:sz w:val="24"/>
+          <w:szCs w:val="24"/>
+          <w:lang w:eastAsia="en-CA"/>
+        </w:rPr>
+        <w:t xml:space="preserve"> [2 points] [Status: Removed</w:t>
       </w:r>
       <w:r>
         <w:rPr>
@@ -3141,103 +3070,20 @@
         <w:jc w:val="both"/>
         <w:rPr>
           <w:rFonts w:ascii="Times New Roman" w:eastAsia="Times New Roman" w:hAnsi="Times New Roman" w:cs="Times New Roman"/>
-          <w:color w:val="000000"/>
-          <w:sz w:val="24"/>
-          <w:szCs w:val="24"/>
-          <w:lang w:eastAsia="en-CA"/>
-        </w:rPr>
-      </w:pPr>
-      <w:r>
-        <w:rPr>
-          <w:rFonts w:ascii="Times New Roman" w:eastAsia="Times New Roman" w:hAnsi="Times New Roman" w:cs="Times New Roman"/>
-          <w:color w:val="000000"/>
-          <w:sz w:val="24"/>
-          <w:szCs w:val="24"/>
-          <w:lang w:eastAsia="en-CA"/>
-        </w:rPr>
-        <w:t xml:space="preserve">            </w:t>
-      </w:r>
-      <w:r>
-        <w:rPr>
-          <w:rFonts w:ascii="Times New Roman" w:eastAsia="Times New Roman" w:hAnsi="Times New Roman" w:cs="Times New Roman"/>
-          <w:color w:val="000000"/>
-          <w:sz w:val="24"/>
-          <w:szCs w:val="24"/>
-          <w:lang w:eastAsia="en-CA"/>
-        </w:rPr>
-        <w:t>US #33</w:t>
-      </w:r>
-      <w:r>
-        <w:rPr>
-          <w:rFonts w:ascii="Times New Roman" w:eastAsia="Times New Roman" w:hAnsi="Times New Roman" w:cs="Times New Roman"/>
-          <w:color w:val="000000"/>
-          <w:sz w:val="24"/>
-          <w:szCs w:val="24"/>
-          <w:lang w:eastAsia="en-CA"/>
-        </w:rPr>
-        <w:t>: Save contacts</w:t>
-      </w:r>
-      <w:r>
-        <w:rPr>
-          <w:rFonts w:ascii="Times New Roman" w:eastAsia="Times New Roman" w:hAnsi="Times New Roman" w:cs="Times New Roman"/>
-          <w:color w:val="000000"/>
-          <w:sz w:val="24"/>
-          <w:szCs w:val="24"/>
-          <w:lang w:eastAsia="en-CA"/>
-        </w:rPr>
-        <w:t xml:space="preserve"> [2 points] [Status: Removed</w:t>
-      </w:r>
-      <w:r>
-        <w:rPr>
-          <w:rFonts w:ascii="Times New Roman" w:eastAsia="Times New Roman" w:hAnsi="Times New Roman" w:cs="Times New Roman"/>
-          <w:color w:val="000000"/>
-          <w:sz w:val="24"/>
-          <w:szCs w:val="24"/>
-          <w:lang w:eastAsia="en-CA"/>
-        </w:rPr>
-        <w:t>]</w:t>
-      </w:r>
-    </w:p>
-    <w:p>
-      <w:pPr>
-        <w:spacing w:after="0" w:line="240" w:lineRule="auto"/>
-        <w:jc w:val="both"/>
-        <w:rPr>
-          <w:rFonts w:ascii="Times New Roman" w:eastAsia="Times New Roman" w:hAnsi="Times New Roman" w:cs="Times New Roman"/>
-          <w:sz w:val="24"/>
-          <w:szCs w:val="24"/>
-          <w:lang w:eastAsia="en-CA"/>
-        </w:rPr>
-      </w:pPr>
-      <w:r>
-        <w:rPr>
-          <w:rFonts w:ascii="Times New Roman" w:eastAsia="Times New Roman" w:hAnsi="Times New Roman" w:cs="Times New Roman"/>
-          <w:color w:val="000000"/>
-          <w:sz w:val="24"/>
-          <w:szCs w:val="24"/>
-          <w:lang w:eastAsia="en-CA"/>
-        </w:rPr>
-        <w:t xml:space="preserve">           </w:t>
-      </w:r>
-      <w:r>
-        <w:rPr>
-          <w:rFonts w:ascii="Times New Roman" w:eastAsia="Times New Roman" w:hAnsi="Times New Roman" w:cs="Times New Roman"/>
-          <w:color w:val="000000"/>
-          <w:sz w:val="24"/>
-          <w:szCs w:val="24"/>
-          <w:lang w:eastAsia="en-CA"/>
-        </w:rPr>
-        <w:t xml:space="preserve"> </w:t>
-      </w:r>
-      <w:r>
-        <w:rPr>
-          <w:rFonts w:ascii="Times New Roman" w:eastAsia="Times New Roman" w:hAnsi="Times New Roman" w:cs="Times New Roman"/>
-          <w:color w:val="000000"/>
-          <w:sz w:val="24"/>
-          <w:szCs w:val="24"/>
-          <w:lang w:eastAsia="en-CA"/>
-        </w:rPr>
-        <w:t>US #38</w:t>
+          <w:sz w:val="24"/>
+          <w:szCs w:val="24"/>
+          <w:lang w:eastAsia="en-CA"/>
+        </w:rPr>
+      </w:pPr>
+      <w:r>
+        <w:rPr>
+          <w:rFonts w:ascii="Times New Roman" w:eastAsia="Times New Roman" w:hAnsi="Times New Roman" w:cs="Times New Roman"/>
+          <w:color w:val="000000"/>
+          <w:sz w:val="24"/>
+          <w:szCs w:val="24"/>
+          <w:lang w:eastAsia="en-CA"/>
+        </w:rPr>
+        <w:t xml:space="preserve">            US #38</w:t>
       </w:r>
       <w:r>
         <w:rPr>
@@ -3384,33 +3230,13 @@
       <w:hyperlink r:id="rId9" w:history="1">
         <w:r>
           <w:rPr>
-            <w:rStyle w:val="Hyperlink"/>
+            <w:rStyle w:val="Lienhypertexte"/>
             <w:rFonts w:ascii="Times New Roman" w:eastAsia="Times New Roman" w:hAnsi="Times New Roman" w:cs="Times New Roman"/>
             <w:sz w:val="24"/>
             <w:szCs w:val="24"/>
             <w:lang w:eastAsia="en-CA"/>
           </w:rPr>
-          <w:t>https://github.com/ivanb7/soen341group3</w:t>
-        </w:r>
-        <w:r>
-          <w:rPr>
-            <w:rStyle w:val="Hyperlink"/>
-            <w:rFonts w:ascii="Times New Roman" w:eastAsia="Times New Roman" w:hAnsi="Times New Roman" w:cs="Times New Roman"/>
-            <w:sz w:val="24"/>
-            <w:szCs w:val="24"/>
-            <w:lang w:eastAsia="en-CA"/>
-          </w:rPr>
-          <w:t>/</w:t>
-        </w:r>
-        <w:r>
-          <w:rPr>
-            <w:rStyle w:val="Hyperlink"/>
-            <w:rFonts w:ascii="Times New Roman" w:eastAsia="Times New Roman" w:hAnsi="Times New Roman" w:cs="Times New Roman"/>
-            <w:sz w:val="24"/>
-            <w:szCs w:val="24"/>
-            <w:lang w:eastAsia="en-CA"/>
-          </w:rPr>
-          <w:t>milestone/9</w:t>
+          <w:t>https://github.com/ivanb7/soen341group3/milestone/9</w:t>
         </w:r>
       </w:hyperlink>
       <w:r>
@@ -3481,17 +3307,7 @@
           <w:szCs w:val="24"/>
           <w:lang w:eastAsia="en-CA"/>
         </w:rPr>
-        <w:t xml:space="preserve">2 </w:t>
-      </w:r>
-      <w:r>
-        <w:rPr>
-          <w:rFonts w:ascii="Times New Roman" w:eastAsia="Times New Roman" w:hAnsi="Times New Roman" w:cs="Times New Roman"/>
-          <w:color w:val="000000"/>
-          <w:sz w:val="24"/>
-          <w:szCs w:val="24"/>
-          <w:lang w:eastAsia="en-CA"/>
-        </w:rPr>
-        <w:t>points] [Status: Done</w:t>
+        <w:t>2 points] [Status: Done</w:t>
       </w:r>
       <w:r>
         <w:rPr>
@@ -4170,7 +3986,7 @@
           <w:color w:val="4F81BD"/>
           <w:sz w:val="24"/>
           <w:szCs w:val="24"/>
-          <w:lang w:eastAsia="en-CA"/>
+          <w:lang w:val="fr-FR" w:eastAsia="fr-FR"/>
         </w:rPr>
         <w:drawing>
           <wp:inline distT="0" distB="0" distL="0" distR="0">
@@ -4274,10 +4090,11 @@
           <w:rFonts w:ascii="Times New Roman" w:eastAsia="Times New Roman" w:hAnsi="Times New Roman" w:cs="Times New Roman"/>
           <w:b/>
           <w:bCs/>
+          <w:noProof/>
           <w:color w:val="4F81BD"/>
           <w:sz w:val="24"/>
           <w:szCs w:val="24"/>
-          <w:lang w:eastAsia="en-CA"/>
+          <w:lang w:val="fr-FR" w:eastAsia="fr-FR"/>
         </w:rPr>
         <w:lastRenderedPageBreak/>
         <w:drawing>
@@ -4875,14 +4692,16 @@
         <w:spacing w:after="0" w:line="240" w:lineRule="auto"/>
         <w:rPr>
           <w:rFonts w:ascii="Times New Roman" w:eastAsia="Times New Roman" w:hAnsi="Times New Roman" w:cs="Times New Roman"/>
-          <w:sz w:val="24"/>
-          <w:szCs w:val="24"/>
-          <w:lang w:eastAsia="en-CA"/>
-        </w:rPr>
-      </w:pPr>
-      <w:r>
-        <w:rPr>
-          <w:rFonts w:ascii="Times New Roman" w:eastAsia="Times New Roman" w:hAnsi="Times New Roman" w:cs="Times New Roman"/>
+          <w:i/>
+          <w:sz w:val="24"/>
+          <w:szCs w:val="24"/>
+          <w:lang w:eastAsia="en-CA"/>
+        </w:rPr>
+      </w:pPr>
+      <w:r>
+        <w:rPr>
+          <w:rFonts w:ascii="Times New Roman" w:eastAsia="Times New Roman" w:hAnsi="Times New Roman" w:cs="Times New Roman"/>
+          <w:i/>
           <w:color w:val="000000"/>
           <w:sz w:val="24"/>
           <w:szCs w:val="24"/>
@@ -4907,14 +4726,17 @@
         <w:spacing w:after="0" w:line="240" w:lineRule="auto"/>
         <w:rPr>
           <w:rFonts w:ascii="Times New Roman" w:eastAsia="Times New Roman" w:hAnsi="Times New Roman" w:cs="Times New Roman"/>
-          <w:sz w:val="24"/>
-          <w:szCs w:val="24"/>
-          <w:lang w:eastAsia="en-CA"/>
-        </w:rPr>
-      </w:pPr>
-      <w:r>
-        <w:rPr>
-          <w:rFonts w:ascii="Times New Roman" w:eastAsia="Times New Roman" w:hAnsi="Times New Roman" w:cs="Times New Roman"/>
+          <w:i/>
+          <w:sz w:val="24"/>
+          <w:szCs w:val="24"/>
+          <w:lang w:eastAsia="en-CA"/>
+        </w:rPr>
+      </w:pPr>
+      <w:bookmarkStart w:id="0" w:name="_GoBack"/>
+      <w:r>
+        <w:rPr>
+          <w:rFonts w:ascii="Times New Roman" w:eastAsia="Times New Roman" w:hAnsi="Times New Roman" w:cs="Times New Roman"/>
+          <w:i/>
           <w:color w:val="000000"/>
           <w:sz w:val="24"/>
           <w:szCs w:val="24"/>
@@ -4926,38 +4748,18 @@
         <w:r>
           <w:rPr>
             <w:rFonts w:ascii="Times New Roman" w:eastAsia="Times New Roman" w:hAnsi="Times New Roman" w:cs="Times New Roman"/>
+            <w:i/>
             <w:color w:val="0000FF"/>
             <w:sz w:val="24"/>
             <w:szCs w:val="24"/>
             <w:u w:val="single"/>
             <w:lang w:eastAsia="en-CA"/>
           </w:rPr>
-          <w:t>Java naming conve</w:t>
-        </w:r>
-        <w:r>
-          <w:rPr>
-            <w:rFonts w:ascii="Times New Roman" w:eastAsia="Times New Roman" w:hAnsi="Times New Roman" w:cs="Times New Roman"/>
-            <w:color w:val="0000FF"/>
-            <w:sz w:val="24"/>
-            <w:szCs w:val="24"/>
-            <w:u w:val="single"/>
-            <w:lang w:eastAsia="en-CA"/>
-          </w:rPr>
-          <w:t>n</w:t>
-        </w:r>
-        <w:r>
-          <w:rPr>
-            <w:rFonts w:ascii="Times New Roman" w:eastAsia="Times New Roman" w:hAnsi="Times New Roman" w:cs="Times New Roman"/>
-            <w:color w:val="0000FF"/>
-            <w:sz w:val="24"/>
-            <w:szCs w:val="24"/>
-            <w:u w:val="single"/>
-            <w:lang w:eastAsia="en-CA"/>
-          </w:rPr>
-          <w:t>tions</w:t>
+          <w:t>Java naming conventions</w:t>
         </w:r>
       </w:hyperlink>
     </w:p>
+    <w:bookmarkEnd w:id="0"/>
     <w:p>
       <w:pPr>
         <w:spacing w:before="200" w:after="0" w:line="240" w:lineRule="auto"/>
@@ -4989,14 +4791,16 @@
         <w:spacing w:after="0" w:line="240" w:lineRule="auto"/>
         <w:rPr>
           <w:rFonts w:ascii="Times New Roman" w:eastAsia="Times New Roman" w:hAnsi="Times New Roman" w:cs="Times New Roman"/>
-          <w:sz w:val="24"/>
-          <w:szCs w:val="24"/>
-          <w:lang w:eastAsia="en-CA"/>
-        </w:rPr>
-      </w:pPr>
-      <w:r>
-        <w:rPr>
-          <w:rFonts w:ascii="Times New Roman" w:eastAsia="Times New Roman" w:hAnsi="Times New Roman" w:cs="Times New Roman"/>
+          <w:i/>
+          <w:sz w:val="24"/>
+          <w:szCs w:val="24"/>
+          <w:lang w:eastAsia="en-CA"/>
+        </w:rPr>
+      </w:pPr>
+      <w:r>
+        <w:rPr>
+          <w:rFonts w:ascii="Times New Roman" w:eastAsia="Times New Roman" w:hAnsi="Times New Roman" w:cs="Times New Roman"/>
+          <w:i/>
           <w:color w:val="000000"/>
           <w:sz w:val="24"/>
           <w:szCs w:val="24"/>
@@ -5009,6 +4813,7 @@
           <w:rFonts w:ascii="Times New Roman" w:eastAsia="Times New Roman" w:hAnsi="Times New Roman" w:cs="Times New Roman"/>
           <w:b/>
           <w:bCs/>
+          <w:i/>
           <w:color w:val="000000"/>
           <w:sz w:val="24"/>
           <w:szCs w:val="24"/>
@@ -5019,6 +4824,7 @@
       <w:r>
         <w:rPr>
           <w:rFonts w:ascii="Times New Roman" w:eastAsia="Times New Roman" w:hAnsi="Times New Roman" w:cs="Times New Roman"/>
+          <w:i/>
           <w:color w:val="000000"/>
           <w:sz w:val="24"/>
           <w:szCs w:val="24"/>
@@ -5565,20 +5371,46 @@
         <w:spacing w:after="0" w:line="240" w:lineRule="auto"/>
         <w:rPr>
           <w:rFonts w:ascii="Times New Roman" w:eastAsia="Times New Roman" w:hAnsi="Times New Roman" w:cs="Times New Roman"/>
-          <w:sz w:val="24"/>
-          <w:szCs w:val="24"/>
-          <w:lang w:eastAsia="en-CA"/>
-        </w:rPr>
-      </w:pPr>
-      <w:r>
-        <w:rPr>
-          <w:rFonts w:ascii="Times New Roman" w:eastAsia="Times New Roman" w:hAnsi="Times New Roman" w:cs="Times New Roman"/>
-          <w:color w:val="000000"/>
-          <w:sz w:val="24"/>
-          <w:szCs w:val="24"/>
-          <w:lang w:eastAsia="en-CA"/>
-        </w:rPr>
-        <w:t>Each story needs a tests before it is complete. If some class/methods are missing unit tests, please describe why and how you are checking their quality. Please describe any unusually aspects of your testing approach.</w:t>
+          <w:i/>
+          <w:sz w:val="24"/>
+          <w:szCs w:val="24"/>
+          <w:lang w:eastAsia="en-CA"/>
+        </w:rPr>
+      </w:pPr>
+      <w:r>
+        <w:rPr>
+          <w:rFonts w:ascii="Times New Roman" w:eastAsia="Times New Roman" w:hAnsi="Times New Roman" w:cs="Times New Roman"/>
+          <w:i/>
+          <w:color w:val="000000"/>
+          <w:sz w:val="24"/>
+          <w:szCs w:val="24"/>
+          <w:lang w:eastAsia="en-CA"/>
+        </w:rPr>
+        <w:t xml:space="preserve">Each story needs </w:t>
+      </w:r>
+      <w:proofErr w:type="gramStart"/>
+      <w:r>
+        <w:rPr>
+          <w:rFonts w:ascii="Times New Roman" w:eastAsia="Times New Roman" w:hAnsi="Times New Roman" w:cs="Times New Roman"/>
+          <w:i/>
+          <w:color w:val="000000"/>
+          <w:sz w:val="24"/>
+          <w:szCs w:val="24"/>
+          <w:lang w:eastAsia="en-CA"/>
+        </w:rPr>
+        <w:t>a tests</w:t>
+      </w:r>
+      <w:proofErr w:type="gramEnd"/>
+      <w:r>
+        <w:rPr>
+          <w:rFonts w:ascii="Times New Roman" w:eastAsia="Times New Roman" w:hAnsi="Times New Roman" w:cs="Times New Roman"/>
+          <w:i/>
+          <w:color w:val="000000"/>
+          <w:sz w:val="24"/>
+          <w:szCs w:val="24"/>
+          <w:lang w:eastAsia="en-CA"/>
+        </w:rPr>
+        <w:t xml:space="preserve"> before it is complete. If some class/methods are missing unit tests, please describe why and how you are checking their quality. Please describe any unusually aspects of your testing approach.</w:t>
       </w:r>
     </w:p>
     <w:p>
@@ -6798,7 +6630,7 @@
       <w:hyperlink r:id="rId13" w:history="1">
         <w:r>
           <w:rPr>
-            <w:rStyle w:val="Hyperlink"/>
+            <w:rStyle w:val="Lienhypertexte"/>
             <w:rFonts w:ascii="Times New Roman" w:eastAsia="Times New Roman" w:hAnsi="Times New Roman" w:cs="Times New Roman"/>
             <w:sz w:val="24"/>
             <w:szCs w:val="24"/>
@@ -6847,14 +6679,16 @@
         <w:spacing w:after="0" w:line="240" w:lineRule="auto"/>
         <w:rPr>
           <w:rFonts w:ascii="Times New Roman" w:eastAsia="Times New Roman" w:hAnsi="Times New Roman" w:cs="Times New Roman"/>
-          <w:sz w:val="24"/>
-          <w:szCs w:val="24"/>
-          <w:lang w:eastAsia="en-CA"/>
-        </w:rPr>
-      </w:pPr>
-      <w:r>
-        <w:rPr>
-          <w:rFonts w:ascii="Times New Roman" w:eastAsia="Times New Roman" w:hAnsi="Times New Roman" w:cs="Times New Roman"/>
+          <w:i/>
+          <w:sz w:val="24"/>
+          <w:szCs w:val="24"/>
+          <w:lang w:eastAsia="en-CA"/>
+        </w:rPr>
+      </w:pPr>
+      <w:r>
+        <w:rPr>
+          <w:rFonts w:ascii="Times New Roman" w:eastAsia="Times New Roman" w:hAnsi="Times New Roman" w:cs="Times New Roman"/>
+          <w:i/>
           <w:color w:val="000000"/>
           <w:sz w:val="24"/>
           <w:szCs w:val="24"/>
@@ -6879,20 +6713,257 @@
         <w:spacing w:after="0" w:line="240" w:lineRule="auto"/>
         <w:rPr>
           <w:rFonts w:ascii="Times New Roman" w:eastAsia="Times New Roman" w:hAnsi="Times New Roman" w:cs="Times New Roman"/>
-          <w:sz w:val="24"/>
-          <w:szCs w:val="24"/>
-          <w:lang w:eastAsia="en-CA"/>
-        </w:rPr>
-      </w:pPr>
-      <w:r>
-        <w:rPr>
-          <w:rFonts w:ascii="Times New Roman" w:eastAsia="Times New Roman" w:hAnsi="Times New Roman" w:cs="Times New Roman"/>
-          <w:color w:val="000000"/>
-          <w:sz w:val="24"/>
-          <w:szCs w:val="24"/>
-          <w:lang w:eastAsia="en-CA"/>
-        </w:rPr>
-        <w:t xml:space="preserve">Describe the choice of the static analysis tool and how do you run it. The static analysis tool should analyze the language that are used in the majority of the your source code. </w:t>
+          <w:i/>
+          <w:color w:val="000000"/>
+          <w:sz w:val="24"/>
+          <w:szCs w:val="24"/>
+          <w:lang w:eastAsia="en-CA"/>
+        </w:rPr>
+      </w:pPr>
+      <w:r>
+        <w:rPr>
+          <w:rFonts w:ascii="Times New Roman" w:eastAsia="Times New Roman" w:hAnsi="Times New Roman" w:cs="Times New Roman"/>
+          <w:i/>
+          <w:color w:val="000000"/>
+          <w:sz w:val="24"/>
+          <w:szCs w:val="24"/>
+          <w:lang w:eastAsia="en-CA"/>
+        </w:rPr>
+        <w:t xml:space="preserve">Describe the choice of the static analysis tool and how do you run it. The static analysis tool should analyze the language that are used in the majority of </w:t>
+      </w:r>
+      <w:proofErr w:type="gramStart"/>
+      <w:r>
+        <w:rPr>
+          <w:rFonts w:ascii="Times New Roman" w:eastAsia="Times New Roman" w:hAnsi="Times New Roman" w:cs="Times New Roman"/>
+          <w:i/>
+          <w:color w:val="000000"/>
+          <w:sz w:val="24"/>
+          <w:szCs w:val="24"/>
+          <w:lang w:eastAsia="en-CA"/>
+        </w:rPr>
+        <w:t>the your</w:t>
+      </w:r>
+      <w:proofErr w:type="gramEnd"/>
+      <w:r>
+        <w:rPr>
+          <w:rFonts w:ascii="Times New Roman" w:eastAsia="Times New Roman" w:hAnsi="Times New Roman" w:cs="Times New Roman"/>
+          <w:i/>
+          <w:color w:val="000000"/>
+          <w:sz w:val="24"/>
+          <w:szCs w:val="24"/>
+          <w:lang w:eastAsia="en-CA"/>
+        </w:rPr>
+        <w:t xml:space="preserve"> source code. </w:t>
+      </w:r>
+    </w:p>
+    <w:p>
+      <w:pPr>
+        <w:spacing w:after="0" w:line="240" w:lineRule="auto"/>
+        <w:rPr>
+          <w:rFonts w:ascii="Times New Roman" w:eastAsia="Times New Roman" w:hAnsi="Times New Roman" w:cs="Times New Roman"/>
+          <w:color w:val="000000"/>
+          <w:sz w:val="24"/>
+          <w:szCs w:val="24"/>
+          <w:lang w:eastAsia="en-CA"/>
+        </w:rPr>
+      </w:pPr>
+    </w:p>
+    <w:p>
+      <w:pPr>
+        <w:spacing w:after="0" w:line="240" w:lineRule="auto"/>
+        <w:rPr>
+          <w:rFonts w:ascii="Times New Roman" w:eastAsia="Times New Roman" w:hAnsi="Times New Roman" w:cs="Times New Roman"/>
+          <w:sz w:val="24"/>
+          <w:szCs w:val="24"/>
+          <w:lang w:eastAsia="en-CA"/>
+        </w:rPr>
+      </w:pPr>
+      <w:r>
+        <w:rPr>
+          <w:rFonts w:ascii="Times New Roman" w:eastAsia="Times New Roman" w:hAnsi="Times New Roman" w:cs="Times New Roman"/>
+          <w:color w:val="000000"/>
+          <w:sz w:val="24"/>
+          <w:szCs w:val="24"/>
+          <w:lang w:eastAsia="en-CA"/>
+        </w:rPr>
+        <w:t>The stat</w:t>
+      </w:r>
+      <w:r>
+        <w:rPr>
+          <w:rFonts w:ascii="Times New Roman" w:eastAsia="Times New Roman" w:hAnsi="Times New Roman" w:cs="Times New Roman"/>
+          <w:color w:val="000000"/>
+          <w:sz w:val="24"/>
+          <w:szCs w:val="24"/>
+          <w:lang w:eastAsia="en-CA"/>
+        </w:rPr>
+        <w:t xml:space="preserve">ic analysis tool chosen to analyze </w:t>
+      </w:r>
+      <w:proofErr w:type="gramStart"/>
+      <w:r>
+        <w:rPr>
+          <w:rFonts w:ascii="Times New Roman" w:eastAsia="Times New Roman" w:hAnsi="Times New Roman" w:cs="Times New Roman"/>
+          <w:color w:val="000000"/>
+          <w:sz w:val="24"/>
+          <w:szCs w:val="24"/>
+          <w:lang w:eastAsia="en-CA"/>
+        </w:rPr>
+        <w:t>the majority of</w:t>
+      </w:r>
+      <w:proofErr w:type="gramEnd"/>
+      <w:r>
+        <w:rPr>
+          <w:rFonts w:ascii="Times New Roman" w:eastAsia="Times New Roman" w:hAnsi="Times New Roman" w:cs="Times New Roman"/>
+          <w:color w:val="000000"/>
+          <w:sz w:val="24"/>
+          <w:szCs w:val="24"/>
+          <w:lang w:eastAsia="en-CA"/>
+        </w:rPr>
+        <w:t xml:space="preserve"> the source code in this pro</w:t>
+      </w:r>
+      <w:r>
+        <w:rPr>
+          <w:rFonts w:ascii="Times New Roman" w:eastAsia="Times New Roman" w:hAnsi="Times New Roman" w:cs="Times New Roman"/>
+          <w:color w:val="000000"/>
+          <w:sz w:val="24"/>
+          <w:szCs w:val="24"/>
+          <w:lang w:eastAsia="en-CA"/>
+        </w:rPr>
+        <w:t xml:space="preserve">ject is the online tool </w:t>
+      </w:r>
+      <w:proofErr w:type="spellStart"/>
+      <w:r>
+        <w:rPr>
+          <w:rFonts w:ascii="Times New Roman" w:eastAsia="Times New Roman" w:hAnsi="Times New Roman" w:cs="Times New Roman"/>
+          <w:color w:val="000000"/>
+          <w:sz w:val="24"/>
+          <w:szCs w:val="24"/>
+          <w:lang w:eastAsia="en-CA"/>
+        </w:rPr>
+        <w:t>JSLint</w:t>
+      </w:r>
+      <w:proofErr w:type="spellEnd"/>
+      <w:r>
+        <w:rPr>
+          <w:rFonts w:ascii="Times New Roman" w:eastAsia="Times New Roman" w:hAnsi="Times New Roman" w:cs="Times New Roman"/>
+          <w:color w:val="000000"/>
+          <w:sz w:val="24"/>
+          <w:szCs w:val="24"/>
+          <w:lang w:eastAsia="en-CA"/>
+        </w:rPr>
+        <w:t xml:space="preserve">. </w:t>
+      </w:r>
+      <w:r>
+        <w:rPr>
+          <w:rFonts w:ascii="Times New Roman" w:eastAsia="Times New Roman" w:hAnsi="Times New Roman" w:cs="Times New Roman"/>
+          <w:color w:val="000000"/>
+          <w:sz w:val="24"/>
+          <w:szCs w:val="24"/>
+          <w:lang w:eastAsia="en-CA"/>
+        </w:rPr>
+        <w:t xml:space="preserve">This tool seemed to be a good choice as the principal language in the source code is node JS. </w:t>
+      </w:r>
+      <w:r>
+        <w:rPr>
+          <w:rFonts w:ascii="Times New Roman" w:eastAsia="Times New Roman" w:hAnsi="Times New Roman" w:cs="Times New Roman"/>
+          <w:color w:val="000000"/>
+          <w:sz w:val="24"/>
+          <w:szCs w:val="24"/>
+          <w:lang w:eastAsia="en-CA"/>
+        </w:rPr>
+        <w:t xml:space="preserve">With JS Lint, </w:t>
+      </w:r>
+      <w:r>
+        <w:rPr>
+          <w:rFonts w:ascii="Times New Roman" w:eastAsia="Times New Roman" w:hAnsi="Times New Roman" w:cs="Times New Roman"/>
+          <w:color w:val="000000"/>
+          <w:sz w:val="24"/>
+          <w:szCs w:val="24"/>
+          <w:lang w:eastAsia="en-CA"/>
+        </w:rPr>
+        <w:t xml:space="preserve">anomalies or defects in the source code were identified and </w:t>
+      </w:r>
+      <w:r>
+        <w:rPr>
+          <w:rFonts w:ascii="Times New Roman" w:eastAsia="Times New Roman" w:hAnsi="Times New Roman" w:cs="Times New Roman"/>
+          <w:color w:val="000000"/>
+          <w:sz w:val="24"/>
+          <w:szCs w:val="24"/>
+          <w:lang w:eastAsia="en-CA"/>
+        </w:rPr>
+        <w:lastRenderedPageBreak/>
+        <w:t xml:space="preserve">corrected. </w:t>
+      </w:r>
+      <w:r>
+        <w:rPr>
+          <w:rFonts w:ascii="Times New Roman" w:eastAsia="Times New Roman" w:hAnsi="Times New Roman" w:cs="Times New Roman"/>
+          <w:color w:val="000000"/>
+          <w:sz w:val="24"/>
+          <w:szCs w:val="24"/>
+          <w:lang w:eastAsia="en-CA"/>
+        </w:rPr>
+        <w:t xml:space="preserve">To run the analysis, each file from the source code is pasted </w:t>
+      </w:r>
+      <w:r>
+        <w:rPr>
+          <w:rFonts w:ascii="Times New Roman" w:eastAsia="Times New Roman" w:hAnsi="Times New Roman" w:cs="Times New Roman"/>
+          <w:color w:val="000000"/>
+          <w:sz w:val="24"/>
+          <w:szCs w:val="24"/>
+          <w:lang w:eastAsia="en-CA"/>
+        </w:rPr>
+        <w:t xml:space="preserve">in </w:t>
+      </w:r>
+      <w:hyperlink r:id="rId14" w:history="1">
+        <w:r>
+          <w:rPr>
+            <w:rStyle w:val="Lienhypertexte"/>
+            <w:rFonts w:ascii="Times New Roman" w:eastAsia="Times New Roman" w:hAnsi="Times New Roman" w:cs="Times New Roman"/>
+            <w:sz w:val="24"/>
+            <w:szCs w:val="24"/>
+            <w:lang w:eastAsia="en-CA"/>
+          </w:rPr>
+          <w:t>www.jslint.com</w:t>
+        </w:r>
+      </w:hyperlink>
+      <w:r>
+        <w:rPr>
+          <w:rFonts w:ascii="Times New Roman" w:eastAsia="Times New Roman" w:hAnsi="Times New Roman" w:cs="Times New Roman"/>
+          <w:color w:val="000000"/>
+          <w:sz w:val="24"/>
+          <w:szCs w:val="24"/>
+          <w:lang w:eastAsia="en-CA"/>
+        </w:rPr>
+        <w:t xml:space="preserve"> </w:t>
+      </w:r>
+      <w:r>
+        <w:rPr>
+          <w:rFonts w:ascii="Times New Roman" w:eastAsia="Times New Roman" w:hAnsi="Times New Roman" w:cs="Times New Roman"/>
+          <w:color w:val="000000"/>
+          <w:sz w:val="24"/>
+          <w:szCs w:val="24"/>
+          <w:lang w:eastAsia="en-CA"/>
+        </w:rPr>
+        <w:t xml:space="preserve">and the report </w:t>
+      </w:r>
+      <w:r>
+        <w:rPr>
+          <w:rFonts w:ascii="Times New Roman" w:eastAsia="Times New Roman" w:hAnsi="Times New Roman" w:cs="Times New Roman"/>
+          <w:color w:val="000000"/>
+          <w:sz w:val="24"/>
+          <w:szCs w:val="24"/>
+          <w:lang w:eastAsia="en-CA"/>
+        </w:rPr>
+        <w:t xml:space="preserve">on the code will be available. </w:t>
+      </w:r>
+      <w:r>
+        <w:rPr>
+          <w:rFonts w:ascii="Times New Roman" w:eastAsia="Times New Roman" w:hAnsi="Times New Roman" w:cs="Times New Roman"/>
+          <w:color w:val="000000"/>
+          <w:sz w:val="24"/>
+          <w:szCs w:val="24"/>
+          <w:lang w:eastAsia="en-CA"/>
+        </w:rPr>
+        <w:t xml:space="preserve">Appendix A is a screenshot of the analysis of the chat.js file. </w:t>
       </w:r>
     </w:p>
     <w:p>
@@ -6911,6 +6982,8 @@
         <w:spacing w:after="0" w:line="240" w:lineRule="auto"/>
         <w:rPr>
           <w:rFonts w:ascii="Times New Roman" w:eastAsia="Times New Roman" w:hAnsi="Times New Roman" w:cs="Times New Roman"/>
+          <w:i/>
+          <w:color w:val="000000"/>
           <w:sz w:val="24"/>
           <w:szCs w:val="24"/>
           <w:lang w:eastAsia="en-CA"/>
@@ -6920,6 +6993,7 @@
       <w:r>
         <w:rPr>
           <w:rFonts w:ascii="Times New Roman" w:eastAsia="Times New Roman" w:hAnsi="Times New Roman" w:cs="Times New Roman"/>
+          <w:i/>
           <w:color w:val="000000"/>
           <w:sz w:val="24"/>
           <w:szCs w:val="24"/>
@@ -6931,12 +7005,147 @@
       <w:r>
         <w:rPr>
           <w:rFonts w:ascii="Times New Roman" w:eastAsia="Times New Roman" w:hAnsi="Times New Roman" w:cs="Times New Roman"/>
+          <w:i/>
           <w:color w:val="000000"/>
           <w:sz w:val="24"/>
           <w:szCs w:val="24"/>
           <w:lang w:eastAsia="en-CA"/>
         </w:rPr>
         <w:t xml:space="preserve"> a report as appendix from static analysis tool by running the static analysis tool on your source code. </w:t>
+      </w:r>
+    </w:p>
+    <w:p>
+      <w:pPr>
+        <w:spacing w:after="0" w:line="240" w:lineRule="auto"/>
+        <w:rPr>
+          <w:rFonts w:ascii="Times New Roman" w:eastAsia="Times New Roman" w:hAnsi="Times New Roman" w:cs="Times New Roman"/>
+          <w:color w:val="000000"/>
+          <w:sz w:val="24"/>
+          <w:szCs w:val="24"/>
+          <w:lang w:eastAsia="en-CA"/>
+        </w:rPr>
+      </w:pPr>
+    </w:p>
+    <w:p>
+      <w:pPr>
+        <w:spacing w:after="0" w:line="240" w:lineRule="auto"/>
+        <w:rPr>
+          <w:rFonts w:ascii="Times New Roman" w:eastAsia="Times New Roman" w:hAnsi="Times New Roman" w:cs="Times New Roman"/>
+          <w:sz w:val="24"/>
+          <w:szCs w:val="24"/>
+          <w:lang w:eastAsia="en-CA"/>
+        </w:rPr>
+      </w:pPr>
+      <w:r>
+        <w:rPr>
+          <w:rFonts w:ascii="Times New Roman" w:eastAsia="Times New Roman" w:hAnsi="Times New Roman" w:cs="Times New Roman"/>
+          <w:noProof/>
+          <w:sz w:val="24"/>
+          <w:szCs w:val="24"/>
+          <w:lang w:val="fr-FR" w:eastAsia="fr-FR"/>
+        </w:rPr>
+        <w:drawing>
+          <wp:inline distT="0" distB="0" distL="0" distR="0">
+            <wp:extent cx="5943600" cy="2638425"/>
+            <wp:effectExtent l="0" t="0" r="0" b="9525"/>
+            <wp:docPr id="2" name="Image 2"/>
+            <wp:cNvGraphicFramePr>
+              <a:graphicFrameLocks xmlns:a="http://schemas.openxmlformats.org/drawingml/2006/main" noChangeAspect="1"/>
+            </wp:cNvGraphicFramePr>
+            <a:graphic xmlns:a="http://schemas.openxmlformats.org/drawingml/2006/main">
+              <a:graphicData uri="http://schemas.openxmlformats.org/drawingml/2006/picture">
+                <pic:pic xmlns:pic="http://schemas.openxmlformats.org/drawingml/2006/picture">
+                  <pic:nvPicPr>
+                    <pic:cNvPr id="2" name="CaptureSource.PNG"/>
+                    <pic:cNvPicPr/>
+                  </pic:nvPicPr>
+                  <pic:blipFill>
+                    <a:blip r:embed="rId15">
+                      <a:extLst>
+                        <a:ext uri="{28A0092B-C50C-407E-A947-70E740481C1C}">
+                          <a14:useLocalDpi xmlns:a14="http://schemas.microsoft.com/office/drawing/2010/main" val="0"/>
+                        </a:ext>
+                      </a:extLst>
+                    </a:blip>
+                    <a:stretch>
+                      <a:fillRect/>
+                    </a:stretch>
+                  </pic:blipFill>
+                  <pic:spPr>
+                    <a:xfrm>
+                      <a:off x="0" y="0"/>
+                      <a:ext cx="5943600" cy="2638425"/>
+                    </a:xfrm>
+                    <a:prstGeom prst="rect">
+                      <a:avLst/>
+                    </a:prstGeom>
+                  </pic:spPr>
+                </pic:pic>
+              </a:graphicData>
+            </a:graphic>
+          </wp:inline>
+        </w:drawing>
+      </w:r>
+    </w:p>
+    <w:p>
+      <w:pPr>
+        <w:spacing w:after="0" w:line="240" w:lineRule="auto"/>
+        <w:rPr>
+          <w:rFonts w:ascii="Times New Roman" w:eastAsia="Times New Roman" w:hAnsi="Times New Roman" w:cs="Times New Roman"/>
+          <w:sz w:val="24"/>
+          <w:szCs w:val="24"/>
+          <w:lang w:eastAsia="en-CA"/>
+        </w:rPr>
+      </w:pPr>
+      <w:r>
+        <w:rPr>
+          <w:rFonts w:ascii="Times New Roman" w:eastAsia="Times New Roman" w:hAnsi="Times New Roman" w:cs="Times New Roman"/>
+          <w:noProof/>
+          <w:sz w:val="24"/>
+          <w:szCs w:val="24"/>
+          <w:lang w:val="fr-FR" w:eastAsia="fr-FR"/>
+        </w:rPr>
+        <w:drawing>
+          <wp:inline distT="0" distB="0" distL="0" distR="0">
+            <wp:extent cx="5943600" cy="2787650"/>
+            <wp:effectExtent l="0" t="0" r="0" b="0"/>
+            <wp:docPr id="5" name="Image 5"/>
+            <wp:cNvGraphicFramePr>
+              <a:graphicFrameLocks xmlns:a="http://schemas.openxmlformats.org/drawingml/2006/main" noChangeAspect="1"/>
+            </wp:cNvGraphicFramePr>
+            <a:graphic xmlns:a="http://schemas.openxmlformats.org/drawingml/2006/main">
+              <a:graphicData uri="http://schemas.openxmlformats.org/drawingml/2006/picture">
+                <pic:pic xmlns:pic="http://schemas.openxmlformats.org/drawingml/2006/picture">
+                  <pic:nvPicPr>
+                    <pic:cNvPr id="5" name="CaptureReport.PNG"/>
+                    <pic:cNvPicPr/>
+                  </pic:nvPicPr>
+                  <pic:blipFill>
+                    <a:blip r:embed="rId16">
+                      <a:extLst>
+                        <a:ext uri="{28A0092B-C50C-407E-A947-70E740481C1C}">
+                          <a14:useLocalDpi xmlns:a14="http://schemas.microsoft.com/office/drawing/2010/main" val="0"/>
+                        </a:ext>
+                      </a:extLst>
+                    </a:blip>
+                    <a:stretch>
+                      <a:fillRect/>
+                    </a:stretch>
+                  </pic:blipFill>
+                  <pic:spPr>
+                    <a:xfrm>
+                      <a:off x="0" y="0"/>
+                      <a:ext cx="5943600" cy="2787650"/>
+                    </a:xfrm>
+                    <a:prstGeom prst="rect">
+                      <a:avLst/>
+                    </a:prstGeom>
+                  </pic:spPr>
+                </pic:pic>
+              </a:graphicData>
+            </a:graphic>
+          </wp:inline>
+        </w:drawing>
       </w:r>
     </w:p>
     <w:p>
@@ -6959,7 +7168,7 @@
 </file>
 
 <file path=word/numbering.xml><?xml version="1.0" encoding="utf-8"?>
-<w:numbering xmlns:wpc="http://schemas.microsoft.com/office/word/2010/wordprocessingCanvas" xmlns:cx="http://schemas.microsoft.com/office/drawing/2014/chartex" xmlns:cx1="http://schemas.microsoft.com/office/drawing/2015/9/8/chartex" xmlns:cx2="http://schemas.microsoft.com/office/drawing/2015/10/21/chartex" xmlns:cx3="http://schemas.microsoft.com/office/drawing/2016/5/9/chartex" xmlns:cx4="http://schemas.microsoft.com/office/drawing/2016/5/10/chartex" xmlns:cx5="http://schemas.microsoft.com/office/drawing/2016/5/11/chartex" xmlns:cx6="http://schemas.microsoft.com/office/drawing/2016/5/12/chartex" xmlns:cx7="http://schemas.microsoft.com/office/drawing/2016/5/13/chartex" xmlns:cx8="http://schemas.microsoft.com/office/drawing/2016/5/14/chartex" xmlns:mc="http://schemas.openxmlformats.org/markup-compatibility/2006" xmlns:o="urn:schemas-microsoft-com:office:office" xmlns:r="http://schemas.openxmlformats.org/officeDocument/2006/relationships" xmlns:m="http://schemas.openxmlformats.org/officeDocument/2006/math" xmlns:v="urn:schemas-microsoft-com:vml" xmlns:wp14="http://schemas.microsoft.com/office/word/2010/wordprocessingDrawing" xmlns:wp="http://schemas.openxmlformats.org/drawingml/2006/wordprocessingDrawing" xmlns:w10="urn:schemas-microsoft-com:office:word" xmlns:w="http://schemas.openxmlformats.org/wordprocessingml/2006/main" xmlns:w14="http://schemas.microsoft.com/office/word/2010/wordml" xmlns:w15="http://schemas.microsoft.com/office/word/2012/wordml" xmlns:w16se="http://schemas.microsoft.com/office/word/2015/wordml/symex" xmlns:wpg="http://schemas.microsoft.com/office/word/2010/wordprocessingGroup" xmlns:wpi="http://schemas.microsoft.com/office/word/2010/wordprocessingInk" xmlns:wne="http://schemas.microsoft.com/office/word/2006/wordml" xmlns:wps="http://schemas.microsoft.com/office/word/2010/wordprocessingShape" mc:Ignorable="w14 w15 w16se wp14">
+<w:numbering xmlns:wpc="http://schemas.microsoft.com/office/word/2010/wordprocessingCanvas" xmlns:cx="http://schemas.microsoft.com/office/drawing/2014/chartex" xmlns:cx1="http://schemas.microsoft.com/office/drawing/2015/9/8/chartex" xmlns:cx2="http://schemas.microsoft.com/office/drawing/2015/10/21/chartex" xmlns:cx3="http://schemas.microsoft.com/office/drawing/2016/5/9/chartex" xmlns:cx4="http://schemas.microsoft.com/office/drawing/2016/5/10/chartex" xmlns:cx5="http://schemas.microsoft.com/office/drawing/2016/5/11/chartex" xmlns:mc="http://schemas.openxmlformats.org/markup-compatibility/2006" xmlns:o="urn:schemas-microsoft-com:office:office" xmlns:r="http://schemas.openxmlformats.org/officeDocument/2006/relationships" xmlns:m="http://schemas.openxmlformats.org/officeDocument/2006/math" xmlns:v="urn:schemas-microsoft-com:vml" xmlns:wp14="http://schemas.microsoft.com/office/word/2010/wordprocessingDrawing" xmlns:wp="http://schemas.openxmlformats.org/drawingml/2006/wordprocessingDrawing" xmlns:w10="urn:schemas-microsoft-com:office:word" xmlns:w="http://schemas.openxmlformats.org/wordprocessingml/2006/main" xmlns:w14="http://schemas.microsoft.com/office/word/2010/wordml" xmlns:w15="http://schemas.microsoft.com/office/word/2012/wordml" xmlns:w16se="http://schemas.microsoft.com/office/word/2015/wordml/symex" xmlns:wpg="http://schemas.microsoft.com/office/word/2010/wordprocessingGroup" xmlns:wpi="http://schemas.microsoft.com/office/word/2010/wordprocessingInk" xmlns:wne="http://schemas.microsoft.com/office/word/2006/wordml" xmlns:wps="http://schemas.microsoft.com/office/word/2010/wordprocessingShape" mc:Ignorable="w14 w15 w16se wp14">
   <w:abstractNum w:abstractNumId="0" w15:restartNumberingAfterBreak="0">
     <w:nsid w:val="05DE3E13"/>
     <w:multiLevelType w:val="hybridMultilevel"/>
@@ -7544,10 +7753,10 @@
     <w:name w:val="Normal"/>
     <w:qFormat/>
   </w:style>
-  <w:style w:type="paragraph" w:styleId="Heading1">
+  <w:style w:type="paragraph" w:styleId="Titre1">
     <w:name w:val="heading 1"/>
     <w:basedOn w:val="Normal"/>
-    <w:link w:val="Heading1Char"/>
+    <w:link w:val="Titre1Car"/>
     <w:uiPriority w:val="9"/>
     <w:qFormat/>
     <w:rsid w:val="008E359D"/>
@@ -7565,10 +7774,10 @@
       <w:lang w:eastAsia="en-CA"/>
     </w:rPr>
   </w:style>
-  <w:style w:type="paragraph" w:styleId="Heading2">
+  <w:style w:type="paragraph" w:styleId="Titre2">
     <w:name w:val="heading 2"/>
     <w:basedOn w:val="Normal"/>
-    <w:link w:val="Heading2Char"/>
+    <w:link w:val="Titre2Car"/>
     <w:uiPriority w:val="9"/>
     <w:qFormat/>
     <w:rsid w:val="008E359D"/>
@@ -7585,12 +7794,13 @@
       <w:lang w:eastAsia="en-CA"/>
     </w:rPr>
   </w:style>
-  <w:style w:type="character" w:default="1" w:styleId="DefaultParagraphFont">
+  <w:style w:type="character" w:default="1" w:styleId="Policepardfaut">
     <w:name w:val="Default Paragraph Font"/>
     <w:uiPriority w:val="1"/>
+    <w:semiHidden/>
     <w:unhideWhenUsed/>
   </w:style>
-  <w:style w:type="table" w:default="1" w:styleId="TableNormal">
+  <w:style w:type="table" w:default="1" w:styleId="TableauNormal">
     <w:name w:val="Normal Table"/>
     <w:uiPriority w:val="99"/>
     <w:semiHidden/>
@@ -7605,16 +7815,16 @@
       </w:tblCellMar>
     </w:tblPr>
   </w:style>
-  <w:style w:type="numbering" w:default="1" w:styleId="NoList">
+  <w:style w:type="numbering" w:default="1" w:styleId="Aucuneliste">
     <w:name w:val="No List"/>
     <w:uiPriority w:val="99"/>
     <w:semiHidden/>
     <w:unhideWhenUsed/>
   </w:style>
-  <w:style w:type="character" w:customStyle="1" w:styleId="Heading1Char">
-    <w:name w:val="Heading 1 Char"/>
-    <w:basedOn w:val="DefaultParagraphFont"/>
-    <w:link w:val="Heading1"/>
+  <w:style w:type="character" w:customStyle="1" w:styleId="Titre1Car">
+    <w:name w:val="Titre 1 Car"/>
+    <w:basedOn w:val="Policepardfaut"/>
+    <w:link w:val="Titre1"/>
     <w:uiPriority w:val="9"/>
     <w:rsid w:val="008E359D"/>
     <w:rPr>
@@ -7627,10 +7837,10 @@
       <w:lang w:eastAsia="en-CA"/>
     </w:rPr>
   </w:style>
-  <w:style w:type="character" w:customStyle="1" w:styleId="Heading2Char">
-    <w:name w:val="Heading 2 Char"/>
-    <w:basedOn w:val="DefaultParagraphFont"/>
-    <w:link w:val="Heading2"/>
+  <w:style w:type="character" w:customStyle="1" w:styleId="Titre2Car">
+    <w:name w:val="Titre 2 Car"/>
+    <w:basedOn w:val="Policepardfaut"/>
+    <w:link w:val="Titre2"/>
     <w:uiPriority w:val="9"/>
     <w:rsid w:val="008E359D"/>
     <w:rPr>
@@ -7659,9 +7869,9 @@
       <w:lang w:eastAsia="en-CA"/>
     </w:rPr>
   </w:style>
-  <w:style w:type="character" w:styleId="Hyperlink">
+  <w:style w:type="character" w:styleId="Lienhypertexte">
     <w:name w:val="Hyperlink"/>
-    <w:basedOn w:val="DefaultParagraphFont"/>
+    <w:basedOn w:val="Policepardfaut"/>
     <w:uiPriority w:val="99"/>
     <w:unhideWhenUsed/>
     <w:rsid w:val="008E359D"/>
@@ -7672,12 +7882,12 @@
   </w:style>
   <w:style w:type="character" w:customStyle="1" w:styleId="apple-tab-span">
     <w:name w:val="apple-tab-span"/>
-    <w:basedOn w:val="DefaultParagraphFont"/>
+    <w:basedOn w:val="Policepardfaut"/>
     <w:rsid w:val="008E359D"/>
   </w:style>
   <w:style w:type="character" w:styleId="Mention">
     <w:name w:val="Mention"/>
-    <w:basedOn w:val="DefaultParagraphFont"/>
+    <w:basedOn w:val="Policepardfaut"/>
     <w:uiPriority w:val="99"/>
     <w:semiHidden/>
     <w:unhideWhenUsed/>
@@ -7687,9 +7897,9 @@
       <w:shd w:val="clear" w:color="auto" w:fill="E6E6E6"/>
     </w:rPr>
   </w:style>
-  <w:style w:type="character" w:styleId="FollowedHyperlink">
+  <w:style w:type="character" w:styleId="Lienhypertextesuivivisit">
     <w:name w:val="FollowedHyperlink"/>
-    <w:basedOn w:val="DefaultParagraphFont"/>
+    <w:basedOn w:val="Policepardfaut"/>
     <w:uiPriority w:val="99"/>
     <w:semiHidden/>
     <w:unhideWhenUsed/>
@@ -7699,7 +7909,7 @@
       <w:u w:val="single"/>
     </w:rPr>
   </w:style>
-  <w:style w:type="paragraph" w:styleId="ListParagraph">
+  <w:style w:type="paragraph" w:styleId="Paragraphedeliste">
     <w:name w:val="List Paragraph"/>
     <w:basedOn w:val="Normal"/>
     <w:uiPriority w:val="34"/>

</xml_diff>